<commit_message>
Added: Sequence Diagrams, Logos. Updated: Minutes, Report
</commit_message>
<xml_diff>
--- a/MergeWithReport/UseCaseScenariosDraft.docx
+++ b/MergeWithReport/UseCaseScenariosDraft.docx
@@ -1,6 +1,6 @@
 
 <file path=word/document.xml><?xml version="1.0" encoding="utf-8"?>
-<w:document xmlns:wpc="http://schemas.microsoft.com/office/word/2010/wordprocessingCanvas" xmlns:cx="http://schemas.microsoft.com/office/drawing/2014/chartex" xmlns:cx1="http://schemas.microsoft.com/office/drawing/2015/9/8/chartex" xmlns:mc="http://schemas.openxmlformats.org/markup-compatibility/2006" xmlns:o="urn:schemas-microsoft-com:office:office" xmlns:r="http://schemas.openxmlformats.org/officeDocument/2006/relationships" xmlns:m="http://schemas.openxmlformats.org/officeDocument/2006/math" xmlns:v="urn:schemas-microsoft-com:vml" xmlns:wp14="http://schemas.microsoft.com/office/word/2010/wordprocessingDrawing" xmlns:wp="http://schemas.openxmlformats.org/drawingml/2006/wordprocessingDrawing" xmlns:w10="urn:schemas-microsoft-com:office:word" xmlns:w="http://schemas.openxmlformats.org/wordprocessingml/2006/main" xmlns:w14="http://schemas.microsoft.com/office/word/2010/wordml" xmlns:w15="http://schemas.microsoft.com/office/word/2012/wordml" xmlns:w16se="http://schemas.microsoft.com/office/word/2015/wordml/symex" xmlns:wpg="http://schemas.microsoft.com/office/word/2010/wordprocessingGroup" xmlns:wpi="http://schemas.microsoft.com/office/word/2010/wordprocessingInk" xmlns:wne="http://schemas.microsoft.com/office/word/2006/wordml" xmlns:wps="http://schemas.microsoft.com/office/word/2010/wordprocessingShape" mc:Ignorable="w14 w15 w16se wp14">
+<w:document xmlns:wpc="http://schemas.microsoft.com/office/word/2010/wordprocessingCanvas" xmlns:cx="http://schemas.microsoft.com/office/drawing/2014/chartex" xmlns:mc="http://schemas.openxmlformats.org/markup-compatibility/2006" xmlns:o="urn:schemas-microsoft-com:office:office" xmlns:r="http://schemas.openxmlformats.org/officeDocument/2006/relationships" xmlns:m="http://schemas.openxmlformats.org/officeDocument/2006/math" xmlns:v="urn:schemas-microsoft-com:vml" xmlns:wp14="http://schemas.microsoft.com/office/word/2010/wordprocessingDrawing" xmlns:wp="http://schemas.openxmlformats.org/drawingml/2006/wordprocessingDrawing" xmlns:w10="urn:schemas-microsoft-com:office:word" xmlns:w="http://schemas.openxmlformats.org/wordprocessingml/2006/main" xmlns:w14="http://schemas.microsoft.com/office/word/2010/wordml" xmlns:w15="http://schemas.microsoft.com/office/word/2012/wordml" xmlns:w16se="http://schemas.microsoft.com/office/word/2015/wordml/symex" xmlns:wpg="http://schemas.microsoft.com/office/word/2010/wordprocessingGroup" xmlns:wpi="http://schemas.microsoft.com/office/word/2010/wordprocessingInk" xmlns:wne="http://schemas.microsoft.com/office/word/2006/wordml" xmlns:wps="http://schemas.microsoft.com/office/word/2010/wordprocessingShape" mc:Ignorable="w14 w15 w16se wp14">
   <w:body>
     <w:p>
       <w:pPr>
@@ -25,24 +25,41 @@
     <w:p>
       <w:pPr>
         <w:pStyle w:val="NoSpacing"/>
-      </w:pPr>
-      <w:r>
-        <w:t>Use case scenarios are</w:t>
-      </w:r>
-      <w:r>
-        <w:t xml:space="preserve"> beneficial for a team to evaluate what could potentially happen in a certain environment and what may happen when a problematic variable is introduced. The idea behind scenarios is to make the end product adaptable by using forethought in order to apply a solution for a situation that may occur.</w:t>
-      </w:r>
-    </w:p>
-    <w:p>
-      <w:pPr>
-        <w:pStyle w:val="NoSpacing"/>
-      </w:pPr>
-    </w:p>
-    <w:p>
-      <w:pPr>
-        <w:pStyle w:val="NoSpacing"/>
-      </w:pPr>
-      <w:r>
+        <w:rPr>
+          <w:rFonts w:asciiTheme="majorHAnsi" w:hAnsiTheme="majorHAnsi"/>
+          <w:sz w:val="24"/>
+        </w:rPr>
+      </w:pPr>
+      <w:r>
+        <w:rPr>
+          <w:rFonts w:asciiTheme="majorHAnsi" w:hAnsiTheme="majorHAnsi"/>
+          <w:sz w:val="24"/>
+        </w:rPr>
+        <w:t>Use case scenarios are beneficial for a team to evaluate what could potentially happen in a certain environment and what may happen when a problematic variable is introduced. The idea behind scenarios is to make the end product adaptable by using forethought in order to apply a solution for a situation that may occur.</w:t>
+      </w:r>
+    </w:p>
+    <w:p>
+      <w:pPr>
+        <w:pStyle w:val="NoSpacing"/>
+        <w:rPr>
+          <w:rFonts w:asciiTheme="majorHAnsi" w:hAnsiTheme="majorHAnsi"/>
+          <w:sz w:val="24"/>
+        </w:rPr>
+      </w:pPr>
+    </w:p>
+    <w:p>
+      <w:pPr>
+        <w:pStyle w:val="NoSpacing"/>
+        <w:rPr>
+          <w:rFonts w:asciiTheme="majorHAnsi" w:hAnsiTheme="majorHAnsi"/>
+          <w:sz w:val="24"/>
+        </w:rPr>
+      </w:pPr>
+      <w:r>
+        <w:rPr>
+          <w:rFonts w:asciiTheme="majorHAnsi" w:hAnsiTheme="majorHAnsi"/>
+          <w:sz w:val="24"/>
+        </w:rPr>
         <w:t>Initially we considered who may want to use the program, this could be one of the following:</w:t>
       </w:r>
     </w:p>
@@ -53,8 +70,16 @@
           <w:ilvl w:val="0"/>
           <w:numId w:val="1"/>
         </w:numPr>
-      </w:pPr>
-      <w:r>
+        <w:rPr>
+          <w:rFonts w:asciiTheme="majorHAnsi" w:hAnsiTheme="majorHAnsi"/>
+          <w:sz w:val="24"/>
+        </w:rPr>
+      </w:pPr>
+      <w:r>
+        <w:rPr>
+          <w:rFonts w:asciiTheme="majorHAnsi" w:hAnsiTheme="majorHAnsi"/>
+          <w:sz w:val="24"/>
+        </w:rPr>
         <w:t>Advanced technical user – System administrator</w:t>
       </w:r>
     </w:p>
@@ -65,12 +90,17 @@
           <w:ilvl w:val="0"/>
           <w:numId w:val="1"/>
         </w:numPr>
-      </w:pPr>
-      <w:r>
-        <w:t>Technically competent user</w:t>
-      </w:r>
-      <w:r>
-        <w:t xml:space="preserve"> – standard user</w:t>
+        <w:rPr>
+          <w:rFonts w:asciiTheme="majorHAnsi" w:hAnsiTheme="majorHAnsi"/>
+          <w:sz w:val="24"/>
+        </w:rPr>
+      </w:pPr>
+      <w:r>
+        <w:rPr>
+          <w:rFonts w:asciiTheme="majorHAnsi" w:hAnsiTheme="majorHAnsi"/>
+          <w:sz w:val="24"/>
+        </w:rPr>
+        <w:t>Technically competent user – standard user</w:t>
       </w:r>
     </w:p>
     <w:p>
@@ -80,25 +110,42 @@
           <w:ilvl w:val="0"/>
           <w:numId w:val="1"/>
         </w:numPr>
-      </w:pPr>
-      <w:r>
+        <w:rPr>
+          <w:rFonts w:asciiTheme="majorHAnsi" w:hAnsiTheme="majorHAnsi"/>
+          <w:sz w:val="24"/>
+        </w:rPr>
+      </w:pPr>
+      <w:r>
+        <w:rPr>
+          <w:rFonts w:asciiTheme="majorHAnsi" w:hAnsiTheme="majorHAnsi"/>
+          <w:sz w:val="24"/>
+        </w:rPr>
         <w:t>Enterprises</w:t>
       </w:r>
     </w:p>
     <w:p>
       <w:pPr>
         <w:pStyle w:val="NoSpacing"/>
-      </w:pPr>
-    </w:p>
-    <w:p>
-      <w:pPr>
-        <w:pStyle w:val="NoSpacing"/>
-      </w:pPr>
-      <w:r>
-        <w:t>We then questioned what the users may want to do with the program, as it is a performance monitor this can entail many different things that fall under the same scope</w:t>
-      </w:r>
-      <w:r>
-        <w:t>. After some reflection, the group decided that these were the most important reasons as the why the program may be used and what it may be used for.</w:t>
+        <w:rPr>
+          <w:rFonts w:asciiTheme="majorHAnsi" w:hAnsiTheme="majorHAnsi"/>
+          <w:sz w:val="24"/>
+        </w:rPr>
+      </w:pPr>
+    </w:p>
+    <w:p>
+      <w:pPr>
+        <w:pStyle w:val="NoSpacing"/>
+        <w:rPr>
+          <w:rFonts w:asciiTheme="majorHAnsi" w:hAnsiTheme="majorHAnsi"/>
+          <w:sz w:val="24"/>
+        </w:rPr>
+      </w:pPr>
+      <w:r>
+        <w:rPr>
+          <w:rFonts w:asciiTheme="majorHAnsi" w:hAnsiTheme="majorHAnsi"/>
+          <w:sz w:val="24"/>
+        </w:rPr>
+        <w:t>We then questioned what the users may want to do with the program, as it is a performance monitor this can entail many different things that fall under the same scope. After some reflection, the group decided that these were the most important reasons as the why the program may be used and what it may be used for.</w:t>
       </w:r>
     </w:p>
     <w:p>
@@ -108,8 +155,16 @@
           <w:ilvl w:val="0"/>
           <w:numId w:val="2"/>
         </w:numPr>
-      </w:pPr>
-      <w:r>
+        <w:rPr>
+          <w:rFonts w:asciiTheme="majorHAnsi" w:hAnsiTheme="majorHAnsi"/>
+          <w:sz w:val="24"/>
+        </w:rPr>
+      </w:pPr>
+      <w:r>
+        <w:rPr>
+          <w:rFonts w:asciiTheme="majorHAnsi" w:hAnsiTheme="majorHAnsi"/>
+          <w:sz w:val="24"/>
+        </w:rPr>
         <w:t>Network Monitoring – monitor the throughput of the network and any potential traffic problems</w:t>
       </w:r>
     </w:p>
@@ -120,12 +175,24 @@
           <w:ilvl w:val="0"/>
           <w:numId w:val="2"/>
         </w:numPr>
-      </w:pPr>
-      <w:r>
+        <w:rPr>
+          <w:rFonts w:asciiTheme="majorHAnsi" w:hAnsiTheme="majorHAnsi"/>
+          <w:sz w:val="24"/>
+        </w:rPr>
+      </w:pPr>
+      <w:r>
+        <w:rPr>
+          <w:rFonts w:asciiTheme="majorHAnsi" w:hAnsiTheme="majorHAnsi"/>
+          <w:sz w:val="24"/>
+        </w:rPr>
         <w:t xml:space="preserve">System Health – general performance overview, CPU usage, System uptime </w:t>
       </w:r>
       <w:proofErr w:type="spellStart"/>
       <w:r>
+        <w:rPr>
+          <w:rFonts w:asciiTheme="majorHAnsi" w:hAnsiTheme="majorHAnsi"/>
+          <w:sz w:val="24"/>
+        </w:rPr>
         <w:t>etc</w:t>
       </w:r>
       <w:proofErr w:type="spellEnd"/>
@@ -137,18 +204,17 @@
           <w:ilvl w:val="0"/>
           <w:numId w:val="2"/>
         </w:numPr>
-      </w:pPr>
-      <w:r>
-        <w:t xml:space="preserve">Troubleshooting </w:t>
-      </w:r>
-      <w:r>
-        <w:t>–</w:t>
-      </w:r>
-      <w:r>
-        <w:t xml:space="preserve"> </w:t>
-      </w:r>
-      <w:r>
-        <w:t>check link states, possible system issues such as RAM usage being too high</w:t>
+        <w:rPr>
+          <w:rFonts w:asciiTheme="majorHAnsi" w:hAnsiTheme="majorHAnsi"/>
+          <w:sz w:val="24"/>
+        </w:rPr>
+      </w:pPr>
+      <w:r>
+        <w:rPr>
+          <w:rFonts w:asciiTheme="majorHAnsi" w:hAnsiTheme="majorHAnsi"/>
+          <w:sz w:val="24"/>
+        </w:rPr>
+        <w:t>Troubleshooting – check link states, possible system issues such as RAM usage being too high</w:t>
       </w:r>
     </w:p>
     <w:p>
@@ -158,8 +224,16 @@
           <w:ilvl w:val="0"/>
           <w:numId w:val="2"/>
         </w:numPr>
-      </w:pPr>
-      <w:r>
+        <w:rPr>
+          <w:rFonts w:asciiTheme="majorHAnsi" w:hAnsiTheme="majorHAnsi"/>
+          <w:sz w:val="24"/>
+        </w:rPr>
+      </w:pPr>
+      <w:r>
+        <w:rPr>
+          <w:rFonts w:asciiTheme="majorHAnsi" w:hAnsiTheme="majorHAnsi"/>
+          <w:sz w:val="24"/>
+        </w:rPr>
         <w:t>Reporting/ Reviews/ Alerts – User notifications (implemented to admin class users) utilised for troubleshooting</w:t>
       </w:r>
     </w:p>
@@ -170,8 +244,16 @@
           <w:ilvl w:val="0"/>
           <w:numId w:val="2"/>
         </w:numPr>
-      </w:pPr>
-      <w:r>
+        <w:rPr>
+          <w:rFonts w:asciiTheme="majorHAnsi" w:hAnsiTheme="majorHAnsi"/>
+          <w:sz w:val="24"/>
+        </w:rPr>
+      </w:pPr>
+      <w:r>
+        <w:rPr>
+          <w:rFonts w:asciiTheme="majorHAnsi" w:hAnsiTheme="majorHAnsi"/>
+          <w:sz w:val="24"/>
+        </w:rPr>
         <w:t>Prevention of future problems – using performance monitor to precondition the system environment</w:t>
       </w:r>
     </w:p>
@@ -202,8 +284,16 @@
     <w:p>
       <w:pPr>
         <w:pStyle w:val="NoSpacing"/>
-      </w:pPr>
-      <w:r>
+        <w:rPr>
+          <w:rFonts w:asciiTheme="majorHAnsi" w:hAnsiTheme="majorHAnsi"/>
+          <w:sz w:val="24"/>
+        </w:rPr>
+      </w:pPr>
+      <w:r>
+        <w:rPr>
+          <w:rFonts w:asciiTheme="majorHAnsi" w:hAnsiTheme="majorHAnsi"/>
+          <w:sz w:val="24"/>
+        </w:rPr>
         <w:t>Making a basic situation flow, we used the scenario that would entail a normal usage day where there would be no issues on either the programs side or the usage side.</w:t>
       </w:r>
     </w:p>
@@ -227,355 +317,7 @@
         <mc:AlternateContent>
           <mc:Choice Requires="wps">
             <w:drawing>
-              <wp:anchor distT="0" distB="0" distL="114300" distR="114300" simplePos="0" relativeHeight="251659264" behindDoc="0" locked="0" layoutInCell="1" allowOverlap="1" wp14:anchorId="5C3D7472" wp14:editId="3CA91474">
-                <wp:simplePos x="0" y="0"/>
-                <wp:positionH relativeFrom="margin">
-                  <wp:posOffset>0</wp:posOffset>
-                </wp:positionH>
-                <wp:positionV relativeFrom="paragraph">
-                  <wp:posOffset>187960</wp:posOffset>
-                </wp:positionV>
-                <wp:extent cx="6581775" cy="0"/>
-                <wp:effectExtent l="0" t="0" r="28575" b="19050"/>
-                <wp:wrapNone/>
-                <wp:docPr id="1" name="Straight Connector 1"/>
-                <wp:cNvGraphicFramePr/>
-                <a:graphic xmlns:a="http://schemas.openxmlformats.org/drawingml/2006/main">
-                  <a:graphicData uri="http://schemas.microsoft.com/office/word/2010/wordprocessingShape">
-                    <wps:wsp>
-                      <wps:cNvCnPr/>
-                      <wps:spPr>
-                        <a:xfrm>
-                          <a:off x="0" y="0"/>
-                          <a:ext cx="6581775" cy="0"/>
-                        </a:xfrm>
-                        <a:prstGeom prst="line">
-                          <a:avLst/>
-                        </a:prstGeom>
-                        <a:ln w="22225">
-                          <a:solidFill>
-                            <a:srgbClr val="00B0F0"/>
-                          </a:solidFill>
-                        </a:ln>
-                      </wps:spPr>
-                      <wps:style>
-                        <a:lnRef idx="1">
-                          <a:schemeClr val="accent1"/>
-                        </a:lnRef>
-                        <a:fillRef idx="0">
-                          <a:schemeClr val="accent1"/>
-                        </a:fillRef>
-                        <a:effectRef idx="0">
-                          <a:schemeClr val="accent1"/>
-                        </a:effectRef>
-                        <a:fontRef idx="minor">
-                          <a:schemeClr val="tx1"/>
-                        </a:fontRef>
-                      </wps:style>
-                      <wps:bodyPr/>
-                    </wps:wsp>
-                  </a:graphicData>
-                </a:graphic>
-              </wp:anchor>
-            </w:drawing>
-          </mc:Choice>
-          <mc:Fallback>
-            <w:pict>
-              <v:line w14:anchorId="66893911" id="Straight Connector 1" o:spid="_x0000_s1026" style="position:absolute;z-index:251659264;visibility:visible;mso-wrap-style:square;mso-wrap-distance-left:9pt;mso-wrap-distance-top:0;mso-wrap-distance-right:9pt;mso-wrap-distance-bottom:0;mso-position-horizontal:absolute;mso-position-horizontal-relative:margin;mso-position-vertical:absolute;mso-position-vertical-relative:text" from="0,14.8pt" to="518.25pt,14.8pt" o:gfxdata="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" strokecolor="#00b0f0" strokeweight="1.75pt">
-                <v:stroke joinstyle="miter"/>
-                <w10:wrap anchorx="margin"/>
-              </v:line>
-            </w:pict>
-          </mc:Fallback>
-        </mc:AlternateContent>
-      </w:r>
-      <w:r>
-        <w:rPr>
-          <w:sz w:val="26"/>
-        </w:rPr>
-        <w:t>Basic Flow</w:t>
-      </w:r>
-    </w:p>
-    <w:p>
-      <w:pPr>
-        <w:pStyle w:val="NoSpacing"/>
-        <w:ind w:firstLine="720"/>
-        <w:rPr>
-          <w:b/>
-        </w:rPr>
-      </w:pPr>
-    </w:p>
-    <w:p>
-      <w:pPr>
-        <w:pStyle w:val="NoSpacing"/>
-      </w:pPr>
-      <w:r>
-        <w:rPr>
-          <w:b/>
-        </w:rPr>
-        <w:t>Use Case</w:t>
-      </w:r>
-      <w:r>
-        <w:t>: Performance Monitoring</w:t>
-      </w:r>
-    </w:p>
-    <w:p>
-      <w:pPr>
-        <w:pStyle w:val="NoSpacing"/>
-      </w:pPr>
-      <w:r>
-        <w:rPr>
-          <w:b/>
-        </w:rPr>
-        <w:t>Description</w:t>
-      </w:r>
-      <w:r>
-        <w:t>: Advanced/Standard User wants to monitor the performance of the system</w:t>
-      </w:r>
-    </w:p>
-    <w:p>
-      <w:pPr>
-        <w:pStyle w:val="NoSpacing"/>
-      </w:pPr>
-      <w:r>
-        <w:rPr>
-          <w:b/>
-        </w:rPr>
-        <w:t>A</w:t>
-      </w:r>
-      <w:r>
-        <w:rPr>
-          <w:b/>
-        </w:rPr>
-        <w:t>ctors</w:t>
-      </w:r>
-      <w:r>
-        <w:t>: User</w:t>
-      </w:r>
-    </w:p>
-    <w:p>
-      <w:pPr>
-        <w:pStyle w:val="NoSpacing"/>
-      </w:pPr>
-      <w:r>
-        <w:rPr>
-          <w:b/>
-        </w:rPr>
-        <w:t>Preconditions</w:t>
-      </w:r>
-      <w:r>
-        <w:t>: Appropriate account is used; program has access to hardware monitoring sensors</w:t>
-      </w:r>
-    </w:p>
-    <w:p>
-      <w:pPr>
-        <w:pStyle w:val="NoSpacing"/>
-        <w:numPr>
-          <w:ilvl w:val="0"/>
-          <w:numId w:val="6"/>
-        </w:numPr>
-      </w:pPr>
-      <w:r>
-        <w:t>User wants to see how system is performing</w:t>
-      </w:r>
-      <w:r>
-        <w:t>.</w:t>
-      </w:r>
-    </w:p>
-    <w:p>
-      <w:pPr>
-        <w:pStyle w:val="NoSpacing"/>
-        <w:numPr>
-          <w:ilvl w:val="0"/>
-          <w:numId w:val="6"/>
-        </w:numPr>
-      </w:pPr>
-      <w:r>
-        <w:t>Program detects user input, authenticates user</w:t>
-      </w:r>
-      <w:r>
-        <w:t>.</w:t>
-      </w:r>
-    </w:p>
-    <w:p>
-      <w:pPr>
-        <w:pStyle w:val="NoSpacing"/>
-        <w:numPr>
-          <w:ilvl w:val="0"/>
-          <w:numId w:val="6"/>
-        </w:numPr>
-      </w:pPr>
-      <w:r>
-        <w:t>Depending on user type, appropriate interface is loaded for User (basic/advanced)</w:t>
-      </w:r>
-      <w:r>
-        <w:t>.</w:t>
-      </w:r>
-    </w:p>
-    <w:p>
-      <w:pPr>
-        <w:pStyle w:val="NoSpacing"/>
-        <w:numPr>
-          <w:ilvl w:val="0"/>
-          <w:numId w:val="6"/>
-        </w:numPr>
-      </w:pPr>
-      <w:r>
-        <w:t>Standard user gets basic overview of system performance, Advanced user gets reporting, reviews and separate tab for network performance.</w:t>
-      </w:r>
-    </w:p>
-    <w:p>
-      <w:pPr>
-        <w:pStyle w:val="NoSpacing"/>
-        <w:numPr>
-          <w:ilvl w:val="0"/>
-          <w:numId w:val="6"/>
-        </w:numPr>
-      </w:pPr>
-      <w:r>
-        <w:t>User logs off from program.</w:t>
-      </w:r>
-    </w:p>
-    <w:p>
-      <w:pPr>
-        <w:pStyle w:val="NoSpacing"/>
-      </w:pPr>
-    </w:p>
-    <w:p>
-      <w:pPr>
-        <w:pStyle w:val="NoSpacing"/>
-        <w:rPr>
-          <w:sz w:val="26"/>
-        </w:rPr>
-      </w:pPr>
-      <w:r>
-        <w:rPr>
-          <w:noProof/>
-          <w:lang w:eastAsia="en-GB"/>
-        </w:rPr>
-        <mc:AlternateContent>
-          <mc:Choice Requires="wps">
-            <w:drawing>
-              <wp:anchor distT="0" distB="0" distL="114300" distR="114300" simplePos="0" relativeHeight="251661312" behindDoc="0" locked="0" layoutInCell="1" allowOverlap="1" wp14:anchorId="554C1E41" wp14:editId="64318A90">
-                <wp:simplePos x="0" y="0"/>
-                <wp:positionH relativeFrom="margin">
-                  <wp:posOffset>0</wp:posOffset>
-                </wp:positionH>
-                <wp:positionV relativeFrom="paragraph">
-                  <wp:posOffset>187960</wp:posOffset>
-                </wp:positionV>
-                <wp:extent cx="6581775" cy="0"/>
-                <wp:effectExtent l="0" t="0" r="28575" b="19050"/>
-                <wp:wrapNone/>
-                <wp:docPr id="2" name="Straight Connector 2"/>
-                <wp:cNvGraphicFramePr/>
-                <a:graphic xmlns:a="http://schemas.openxmlformats.org/drawingml/2006/main">
-                  <a:graphicData uri="http://schemas.microsoft.com/office/word/2010/wordprocessingShape">
-                    <wps:wsp>
-                      <wps:cNvCnPr/>
-                      <wps:spPr>
-                        <a:xfrm>
-                          <a:off x="0" y="0"/>
-                          <a:ext cx="6581775" cy="0"/>
-                        </a:xfrm>
-                        <a:prstGeom prst="line">
-                          <a:avLst/>
-                        </a:prstGeom>
-                        <a:ln w="22225">
-                          <a:solidFill>
-                            <a:srgbClr val="00B0F0"/>
-                          </a:solidFill>
-                        </a:ln>
-                      </wps:spPr>
-                      <wps:style>
-                        <a:lnRef idx="1">
-                          <a:schemeClr val="accent1"/>
-                        </a:lnRef>
-                        <a:fillRef idx="0">
-                          <a:schemeClr val="accent1"/>
-                        </a:fillRef>
-                        <a:effectRef idx="0">
-                          <a:schemeClr val="accent1"/>
-                        </a:effectRef>
-                        <a:fontRef idx="minor">
-                          <a:schemeClr val="tx1"/>
-                        </a:fontRef>
-                      </wps:style>
-                      <wps:bodyPr/>
-                    </wps:wsp>
-                  </a:graphicData>
-                </a:graphic>
-              </wp:anchor>
-            </w:drawing>
-          </mc:Choice>
-          <mc:Fallback>
-            <w:pict>
-              <v:line w14:anchorId="27CF6ABE" id="Straight Connector 2" o:spid="_x0000_s1026" style="position:absolute;z-index:251661312;visibility:visible;mso-wrap-style:square;mso-wrap-distance-left:9pt;mso-wrap-distance-top:0;mso-wrap-distance-right:9pt;mso-wrap-distance-bottom:0;mso-position-horizontal:absolute;mso-position-horizontal-relative:margin;mso-position-vertical:absolute;mso-position-vertical-relative:text" from="0,14.8pt" to="518.25pt,14.8pt" o:gfxdata="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" strokecolor="#00b0f0" strokeweight="1.75pt">
-                <v:stroke joinstyle="miter"/>
-                <w10:wrap anchorx="margin"/>
-              </v:line>
-            </w:pict>
-          </mc:Fallback>
-        </mc:AlternateContent>
-      </w:r>
-      <w:r>
-        <w:rPr>
-          <w:sz w:val="26"/>
-        </w:rPr>
-        <w:t>Alternative Flow</w:t>
-      </w:r>
-    </w:p>
-    <w:p>
-      <w:pPr>
-        <w:pStyle w:val="NoSpacing"/>
-      </w:pPr>
-    </w:p>
-    <w:p>
-      <w:pPr>
-        <w:pStyle w:val="NoSpacing"/>
-      </w:pPr>
-      <w:r>
-        <w:t>In our alternative flow, we identified the issue of authenticating the user. If the user failed to authenticate themselves there needed to be a resolution and also a way to protect the system from misuse.</w:t>
-      </w:r>
-    </w:p>
-    <w:p>
-      <w:pPr>
-        <w:pStyle w:val="NoSpacing"/>
-      </w:pPr>
-    </w:p>
-    <w:p>
-      <w:pPr>
-        <w:pStyle w:val="NoSpacing"/>
-        <w:numPr>
-          <w:ilvl w:val="0"/>
-          <w:numId w:val="7"/>
-        </w:numPr>
-      </w:pPr>
-      <w:r>
-        <w:t>Step 2 – Failure to authenticate correctly causes the program to terminate after three bad attempts.</w:t>
-      </w:r>
-    </w:p>
-    <w:p>
-      <w:pPr>
-        <w:pStyle w:val="NoSpacing"/>
-      </w:pPr>
-    </w:p>
-    <w:p>
-      <w:pPr>
-        <w:pStyle w:val="NoSpacing"/>
-        <w:rPr>
-          <w:sz w:val="26"/>
-        </w:rPr>
-      </w:pPr>
-      <w:r>
-        <w:rPr>
-          <w:noProof/>
-          <w:lang w:eastAsia="en-GB"/>
-        </w:rPr>
-        <mc:AlternateContent>
-          <mc:Choice Requires="wps">
-            <w:drawing>
-              <wp:anchor distT="0" distB="0" distL="114300" distR="114300" simplePos="0" relativeHeight="251663360" behindDoc="0" locked="0" layoutInCell="1" allowOverlap="1" wp14:anchorId="03E4EABC" wp14:editId="000DEC1E">
+              <wp:anchor distT="0" distB="0" distL="114300" distR="114300" simplePos="0" relativeHeight="251659264" behindDoc="0" locked="0" layoutInCell="1" allowOverlap="1" wp14:anchorId="58CD49D3" wp14:editId="56961086">
                 <wp:simplePos x="0" y="0"/>
                 <wp:positionH relativeFrom="margin">
                   <wp:posOffset>0</wp:posOffset>
@@ -629,7 +371,7 @@
           </mc:Choice>
           <mc:Fallback>
             <w:pict>
-              <v:line w14:anchorId="6C8E57A6" id="Straight Connector 3" o:spid="_x0000_s1026" style="position:absolute;z-index:251663360;visibility:visible;mso-wrap-style:square;mso-wrap-distance-left:9pt;mso-wrap-distance-top:0;mso-wrap-distance-right:9pt;mso-wrap-distance-bottom:0;mso-position-horizontal:absolute;mso-position-horizontal-relative:margin;mso-position-vertical:absolute;mso-position-vertical-relative:text" from="0,14.8pt" to="518.25pt,14.8pt" o:gfxdata="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" strokecolor="#00b0f0" strokeweight="1.75pt">
+              <v:line w14:anchorId="6DB46C01" id="Straight Connector 3" o:spid="_x0000_s1026" style="position:absolute;z-index:251659264;visibility:visible;mso-wrap-style:square;mso-wrap-distance-left:9pt;mso-wrap-distance-top:0;mso-wrap-distance-right:9pt;mso-wrap-distance-bottom:0;mso-position-horizontal:absolute;mso-position-horizontal-relative:margin;mso-position-vertical:absolute;mso-position-vertical-relative:text" from="0,14.8pt" to="518.25pt,14.8pt" o:gfxdata="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" strokecolor="#00b0f0" strokeweight="1.75pt">
                 <v:stroke joinstyle="miter"/>
                 <w10:wrap anchorx="margin"/>
               </v:line>
@@ -641,20 +383,119 @@
         <w:rPr>
           <w:sz w:val="26"/>
         </w:rPr>
-        <w:t>Exception</w:t>
-      </w:r>
-    </w:p>
-    <w:p>
-      <w:pPr>
-        <w:pStyle w:val="NoSpacing"/>
-      </w:pPr>
-    </w:p>
-    <w:p>
-      <w:pPr>
-        <w:pStyle w:val="NoSpacing"/>
-      </w:pPr>
-      <w:r>
-        <w:t xml:space="preserve">In an attempt for the user to regain access to the program, there were some solutions that we thought could be implemented. </w:t>
+        <w:t>Basic Flow</w:t>
+      </w:r>
+    </w:p>
+    <w:p>
+      <w:pPr>
+        <w:pStyle w:val="NoSpacing"/>
+        <w:ind w:firstLine="720"/>
+        <w:rPr>
+          <w:b/>
+        </w:rPr>
+      </w:pPr>
+    </w:p>
+    <w:p>
+      <w:pPr>
+        <w:pStyle w:val="NoSpacing"/>
+        <w:rPr>
+          <w:rFonts w:asciiTheme="majorHAnsi" w:hAnsiTheme="majorHAnsi"/>
+          <w:sz w:val="24"/>
+        </w:rPr>
+      </w:pPr>
+      <w:r>
+        <w:rPr>
+          <w:rFonts w:asciiTheme="majorHAnsi" w:hAnsiTheme="majorHAnsi"/>
+          <w:b/>
+          <w:sz w:val="24"/>
+        </w:rPr>
+        <w:t>Use Case</w:t>
+      </w:r>
+      <w:r>
+        <w:rPr>
+          <w:rFonts w:asciiTheme="majorHAnsi" w:hAnsiTheme="majorHAnsi"/>
+          <w:sz w:val="24"/>
+        </w:rPr>
+        <w:t>: Performance Monitoring</w:t>
+      </w:r>
+    </w:p>
+    <w:p>
+      <w:pPr>
+        <w:pStyle w:val="NoSpacing"/>
+        <w:rPr>
+          <w:rFonts w:asciiTheme="majorHAnsi" w:hAnsiTheme="majorHAnsi"/>
+          <w:sz w:val="24"/>
+        </w:rPr>
+      </w:pPr>
+      <w:r>
+        <w:rPr>
+          <w:rFonts w:asciiTheme="majorHAnsi" w:hAnsiTheme="majorHAnsi"/>
+          <w:b/>
+          <w:sz w:val="24"/>
+        </w:rPr>
+        <w:t>Description</w:t>
+      </w:r>
+      <w:r>
+        <w:rPr>
+          <w:rFonts w:asciiTheme="majorHAnsi" w:hAnsiTheme="majorHAnsi"/>
+          <w:sz w:val="24"/>
+        </w:rPr>
+        <w:t>: Advanced/Standard User wants to monitor the performance of the system</w:t>
+      </w:r>
+    </w:p>
+    <w:p>
+      <w:pPr>
+        <w:pStyle w:val="NoSpacing"/>
+        <w:rPr>
+          <w:rFonts w:asciiTheme="majorHAnsi" w:hAnsiTheme="majorHAnsi"/>
+          <w:sz w:val="24"/>
+        </w:rPr>
+      </w:pPr>
+      <w:r>
+        <w:rPr>
+          <w:rFonts w:asciiTheme="majorHAnsi" w:hAnsiTheme="majorHAnsi"/>
+          <w:b/>
+          <w:sz w:val="24"/>
+        </w:rPr>
+        <w:t>Actors</w:t>
+      </w:r>
+      <w:r>
+        <w:rPr>
+          <w:rFonts w:asciiTheme="majorHAnsi" w:hAnsiTheme="majorHAnsi"/>
+          <w:sz w:val="24"/>
+        </w:rPr>
+        <w:t>: User</w:t>
+      </w:r>
+      <w:r>
+        <w:rPr>
+          <w:rFonts w:asciiTheme="majorHAnsi" w:hAnsiTheme="majorHAnsi"/>
+          <w:sz w:val="24"/>
+        </w:rPr>
+        <w:t>, System</w:t>
+      </w:r>
+    </w:p>
+    <w:p>
+      <w:pPr>
+        <w:pStyle w:val="NoSpacing"/>
+        <w:rPr>
+          <w:rFonts w:asciiTheme="majorHAnsi" w:hAnsiTheme="majorHAnsi"/>
+          <w:sz w:val="24"/>
+        </w:rPr>
+      </w:pPr>
+      <w:r>
+        <w:rPr>
+          <w:rFonts w:asciiTheme="majorHAnsi" w:hAnsiTheme="majorHAnsi"/>
+          <w:b/>
+          <w:sz w:val="24"/>
+        </w:rPr>
+        <w:t>Preconditions</w:t>
+      </w:r>
+      <w:r>
+        <w:rPr>
+          <w:rFonts w:asciiTheme="majorHAnsi" w:hAnsiTheme="majorHAnsi"/>
+          <w:sz w:val="24"/>
+        </w:rPr>
+        <w:t>: Appropriate account is used; program has access to hardware monitoring sensors</w:t>
       </w:r>
     </w:p>
     <w:p>
@@ -662,50 +503,106 @@
         <w:pStyle w:val="NoSpacing"/>
         <w:numPr>
           <w:ilvl w:val="0"/>
-          <w:numId w:val="8"/>
+          <w:numId w:val="6"/>
         </w:numPr>
-      </w:pPr>
-      <w:r>
-        <w:t xml:space="preserve">User could restart the program after it terminates and use a </w:t>
-      </w:r>
-      <w:r>
-        <w:t>‘</w:t>
-      </w:r>
-      <w:r>
-        <w:rPr>
-          <w:i/>
-        </w:rPr>
-        <w:t xml:space="preserve">reset </w:t>
-      </w:r>
-      <w:r>
-        <w:rPr>
-          <w:i/>
-        </w:rPr>
-        <w:t>password</w:t>
-      </w:r>
-      <w:r>
-        <w:t xml:space="preserve">’ </w:t>
-      </w:r>
-      <w:r>
-        <w:t>button, the problem this poses is a reset is an easy system bypass.</w:t>
-      </w:r>
-      <w:r>
-        <w:t xml:space="preserve"> To remedy this the group proposed an idea:</w:t>
+        <w:rPr>
+          <w:rFonts w:asciiTheme="majorHAnsi" w:hAnsiTheme="majorHAnsi"/>
+          <w:sz w:val="24"/>
+        </w:rPr>
+      </w:pPr>
+      <w:r>
+        <w:rPr>
+          <w:rFonts w:asciiTheme="majorHAnsi" w:hAnsiTheme="majorHAnsi"/>
+          <w:sz w:val="24"/>
+        </w:rPr>
+        <w:t>User wants to see how system is performing.</w:t>
       </w:r>
     </w:p>
     <w:p>
       <w:pPr>
         <w:pStyle w:val="NoSpacing"/>
         <w:numPr>
-          <w:ilvl w:val="1"/>
-          <w:numId w:val="8"/>
+          <w:ilvl w:val="0"/>
+          <w:numId w:val="6"/>
         </w:numPr>
-      </w:pPr>
-      <w:r>
-        <w:t xml:space="preserve">If password is reset, user will enter answers to two/three security questions, and possibly a randomly generated alphanumeric string </w:t>
-      </w:r>
-      <w:r>
-        <w:t>that must be entered.</w:t>
+        <w:rPr>
+          <w:rFonts w:asciiTheme="majorHAnsi" w:hAnsiTheme="majorHAnsi"/>
+          <w:sz w:val="24"/>
+        </w:rPr>
+      </w:pPr>
+      <w:r>
+        <w:rPr>
+          <w:rFonts w:asciiTheme="majorHAnsi" w:hAnsiTheme="majorHAnsi"/>
+          <w:sz w:val="24"/>
+        </w:rPr>
+        <w:t>System</w:t>
+      </w:r>
+      <w:r>
+        <w:rPr>
+          <w:rFonts w:asciiTheme="majorHAnsi" w:hAnsiTheme="majorHAnsi"/>
+          <w:sz w:val="24"/>
+        </w:rPr>
+        <w:t xml:space="preserve"> detects user input, authenticates user.</w:t>
+      </w:r>
+    </w:p>
+    <w:p>
+      <w:pPr>
+        <w:pStyle w:val="NoSpacing"/>
+        <w:numPr>
+          <w:ilvl w:val="0"/>
+          <w:numId w:val="6"/>
+        </w:numPr>
+        <w:rPr>
+          <w:rFonts w:asciiTheme="majorHAnsi" w:hAnsiTheme="majorHAnsi"/>
+          <w:sz w:val="24"/>
+        </w:rPr>
+      </w:pPr>
+      <w:r>
+        <w:rPr>
+          <w:rFonts w:asciiTheme="majorHAnsi" w:hAnsiTheme="majorHAnsi"/>
+          <w:sz w:val="24"/>
+        </w:rPr>
+        <w:t>Depending on user type, appropriate interface is loaded for User (basic/advanced).</w:t>
+      </w:r>
+    </w:p>
+    <w:p>
+      <w:pPr>
+        <w:pStyle w:val="NoSpacing"/>
+        <w:numPr>
+          <w:ilvl w:val="0"/>
+          <w:numId w:val="6"/>
+        </w:numPr>
+        <w:rPr>
+          <w:rFonts w:asciiTheme="majorHAnsi" w:hAnsiTheme="majorHAnsi"/>
+          <w:sz w:val="24"/>
+        </w:rPr>
+      </w:pPr>
+      <w:r>
+        <w:rPr>
+          <w:rFonts w:asciiTheme="majorHAnsi" w:hAnsiTheme="majorHAnsi"/>
+          <w:sz w:val="24"/>
+        </w:rPr>
+        <w:t>Standard user gets basic overview of system performance, Advanced user gets reporting, reviews and separate tab for network performance.</w:t>
+      </w:r>
+    </w:p>
+    <w:p>
+      <w:pPr>
+        <w:pStyle w:val="NoSpacing"/>
+        <w:numPr>
+          <w:ilvl w:val="0"/>
+          <w:numId w:val="6"/>
+        </w:numPr>
+        <w:rPr>
+          <w:rFonts w:asciiTheme="majorHAnsi" w:hAnsiTheme="majorHAnsi"/>
+          <w:sz w:val="24"/>
+        </w:rPr>
+      </w:pPr>
+      <w:r>
+        <w:rPr>
+          <w:rFonts w:asciiTheme="majorHAnsi" w:hAnsiTheme="majorHAnsi"/>
+          <w:sz w:val="24"/>
+        </w:rPr>
+        <w:t>User logs off from program.</w:t>
       </w:r>
     </w:p>
     <w:p>
@@ -725,11 +622,10 @@
           <w:noProof/>
           <w:lang w:eastAsia="en-GB"/>
         </w:rPr>
-        <w:lastRenderedPageBreak/>
         <mc:AlternateContent>
           <mc:Choice Requires="wps">
             <w:drawing>
-              <wp:anchor distT="0" distB="0" distL="114300" distR="114300" simplePos="0" relativeHeight="251665408" behindDoc="0" locked="0" layoutInCell="1" allowOverlap="1" wp14:anchorId="03E4EABC" wp14:editId="000DEC1E">
+              <wp:anchor distT="0" distB="0" distL="114300" distR="114300" simplePos="0" relativeHeight="251660288" behindDoc="0" locked="0" layoutInCell="1" allowOverlap="1" wp14:anchorId="5604BB98" wp14:editId="0E9DAB09">
                 <wp:simplePos x="0" y="0"/>
                 <wp:positionH relativeFrom="margin">
                   <wp:posOffset>0</wp:posOffset>
@@ -783,7 +679,7 @@
           </mc:Choice>
           <mc:Fallback>
             <w:pict>
-              <v:line w14:anchorId="2EC8CEB0" id="Straight Connector 4" o:spid="_x0000_s1026" style="position:absolute;z-index:251665408;visibility:visible;mso-wrap-style:square;mso-wrap-distance-left:9pt;mso-wrap-distance-top:0;mso-wrap-distance-right:9pt;mso-wrap-distance-bottom:0;mso-position-horizontal:absolute;mso-position-horizontal-relative:margin;mso-position-vertical:absolute;mso-position-vertical-relative:text" from="0,14.8pt" to="518.25pt,14.8pt" o:gfxdata="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" strokecolor="#00b0f0" strokeweight="1.75pt">
+              <v:line w14:anchorId="0C972C61" id="Straight Connector 4" o:spid="_x0000_s1026" style="position:absolute;z-index:251660288;visibility:visible;mso-wrap-style:square;mso-wrap-distance-left:9pt;mso-wrap-distance-top:0;mso-wrap-distance-right:9pt;mso-wrap-distance-bottom:0;mso-position-horizontal:absolute;mso-position-horizontal-relative:margin;mso-position-vertical:absolute;mso-position-vertical-relative:text" from="0,14.8pt" to="518.25pt,14.8pt" o:gfxdata="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" strokecolor="#00b0f0" strokeweight="1.75pt">
                 <v:stroke joinstyle="miter"/>
                 <w10:wrap anchorx="margin"/>
               </v:line>
@@ -795,104 +691,79 @@
         <w:rPr>
           <w:sz w:val="26"/>
         </w:rPr>
-        <w:t>Post Conditions</w:t>
-      </w:r>
-    </w:p>
-    <w:p>
-      <w:pPr>
-        <w:pStyle w:val="NoSpacing"/>
-      </w:pPr>
-    </w:p>
-    <w:p>
-      <w:pPr>
-        <w:pStyle w:val="NoSpacing"/>
-      </w:pPr>
-      <w:r>
-        <w:t>The program should be able to identify critical changes from user input;</w:t>
-      </w:r>
-      <w:r>
-        <w:t xml:space="preserve"> </w:t>
-      </w:r>
-      <w:r>
-        <w:t>i</w:t>
-      </w:r>
-      <w:r>
-        <w:t>f the user ha</w:t>
-      </w:r>
-      <w:r>
-        <w:t>s</w:t>
-      </w:r>
-      <w:r>
-        <w:t xml:space="preserve"> changed their password but it was lost on the restart of the program, it </w:t>
-      </w:r>
-      <w:r>
-        <w:t>is flawed</w:t>
-      </w:r>
-      <w:r>
-        <w:t>.</w:t>
-      </w:r>
-      <w:r>
-        <w:t xml:space="preserve"> This issue reiterates when an advanced user changes some settings but they are not saved.</w:t>
-      </w:r>
+        <w:t>Alternative Flow</w:t>
+      </w:r>
+    </w:p>
+    <w:p>
+      <w:pPr>
+        <w:pStyle w:val="NoSpacing"/>
+      </w:pPr>
+    </w:p>
+    <w:p>
+      <w:pPr>
+        <w:pStyle w:val="NoSpacing"/>
+        <w:rPr>
+          <w:rFonts w:asciiTheme="majorHAnsi" w:hAnsiTheme="majorHAnsi"/>
+          <w:sz w:val="24"/>
+        </w:rPr>
+      </w:pPr>
+      <w:r>
+        <w:rPr>
+          <w:rFonts w:asciiTheme="majorHAnsi" w:hAnsiTheme="majorHAnsi"/>
+          <w:sz w:val="24"/>
+        </w:rPr>
+        <w:t>In our alternative flow, we identified the issue of authenticating the user. If the user failed to authenticate themselves there needed to be a resolution and also a way to protect the system from misuse.</w:t>
+      </w:r>
+    </w:p>
+    <w:p>
+      <w:pPr>
+        <w:pStyle w:val="NoSpacing"/>
+        <w:rPr>
+          <w:rFonts w:asciiTheme="majorHAnsi" w:hAnsiTheme="majorHAnsi"/>
+          <w:sz w:val="24"/>
+        </w:rPr>
+      </w:pPr>
     </w:p>
     <w:p>
       <w:pPr>
         <w:pStyle w:val="NoSpacing"/>
         <w:numPr>
           <w:ilvl w:val="0"/>
-          <w:numId w:val="8"/>
+          <w:numId w:val="7"/>
         </w:numPr>
-      </w:pPr>
-      <w:r>
-        <w:t>On user input, password is saved and then possibly backed up?</w:t>
-      </w:r>
-    </w:p>
-    <w:p>
-      <w:pPr>
-        <w:pStyle w:val="NoSpacing"/>
-        <w:numPr>
-          <w:ilvl w:val="0"/>
-          <w:numId w:val="8"/>
-        </w:numPr>
-      </w:pPr>
-      <w:r>
-        <w:t>Admin user settings are saved whenever settings are modified.</w:t>
-      </w:r>
-    </w:p>
-    <w:p>
-      <w:pPr>
-        <w:pStyle w:val="NoSpacing"/>
-      </w:pPr>
-    </w:p>
-    <w:p>
-      <w:pPr>
-        <w:pStyle w:val="NoSpacing"/>
-        <w:rPr>
-          <w:sz w:val="32"/>
-        </w:rPr>
-      </w:pPr>
-      <w:r>
-        <w:rPr>
-          <w:sz w:val="32"/>
-        </w:rPr>
-        <w:t>Negative Situations</w:t>
-      </w:r>
-    </w:p>
-    <w:p>
-      <w:pPr>
-        <w:pStyle w:val="NoSpacing"/>
-      </w:pPr>
-    </w:p>
-    <w:p>
-      <w:pPr>
-        <w:pStyle w:val="NoSpacing"/>
-      </w:pPr>
-      <w:r>
-        <w:t xml:space="preserve">Careful consideration of the use case, allows us to identify possible negative situations that could occur at certain crucial moments of the program’s </w:t>
-      </w:r>
-      <w:r>
-        <w:t>development/ operation.</w:t>
-      </w:r>
+        <w:rPr>
+          <w:rFonts w:asciiTheme="majorHAnsi" w:hAnsiTheme="majorHAnsi"/>
+          <w:sz w:val="24"/>
+        </w:rPr>
+      </w:pPr>
+      <w:r>
+        <w:rPr>
+          <w:rFonts w:asciiTheme="majorHAnsi" w:hAnsiTheme="majorHAnsi"/>
+          <w:sz w:val="24"/>
+        </w:rPr>
+        <w:t>Step 2 – Failure to authenticate correctly causes the program to terminate after three bad attempts.</w:t>
+      </w:r>
+    </w:p>
+    <w:p>
+      <w:pPr>
+        <w:pStyle w:val="NoSpacing"/>
+      </w:pPr>
+    </w:p>
+    <w:p>
+      <w:pPr>
+        <w:pStyle w:val="NoSpacing"/>
+        <w:rPr>
+          <w:sz w:val="26"/>
+        </w:rPr>
+      </w:pPr>
+    </w:p>
+    <w:p>
+      <w:pPr>
+        <w:pStyle w:val="NoSpacing"/>
+        <w:rPr>
+          <w:sz w:val="26"/>
+        </w:rPr>
+      </w:pPr>
     </w:p>
     <w:p>
       <w:pPr>
@@ -906,16 +777,182 @@
           <w:noProof/>
           <w:lang w:eastAsia="en-GB"/>
         </w:rPr>
+        <w:lastRenderedPageBreak/>
         <mc:AlternateContent>
           <mc:Choice Requires="wps">
             <w:drawing>
-              <wp:anchor distT="0" distB="0" distL="114300" distR="114300" simplePos="0" relativeHeight="251667456" behindDoc="0" locked="0" layoutInCell="1" allowOverlap="1" wp14:anchorId="1175A271" wp14:editId="68E592A1">
+              <wp:anchor distT="0" distB="0" distL="114300" distR="114300" simplePos="0" relativeHeight="251661312" behindDoc="0" locked="0" layoutInCell="1" allowOverlap="1" wp14:anchorId="51B73290" wp14:editId="7C1BA449">
                 <wp:simplePos x="0" y="0"/>
                 <wp:positionH relativeFrom="margin">
                   <wp:posOffset>0</wp:posOffset>
                 </wp:positionH>
                 <wp:positionV relativeFrom="paragraph">
-                  <wp:posOffset>435610</wp:posOffset>
+                  <wp:posOffset>187960</wp:posOffset>
+                </wp:positionV>
+                <wp:extent cx="6581775" cy="0"/>
+                <wp:effectExtent l="0" t="0" r="28575" b="19050"/>
+                <wp:wrapNone/>
+                <wp:docPr id="5" name="Straight Connector 5"/>
+                <wp:cNvGraphicFramePr/>
+                <a:graphic xmlns:a="http://schemas.openxmlformats.org/drawingml/2006/main">
+                  <a:graphicData uri="http://schemas.microsoft.com/office/word/2010/wordprocessingShape">
+                    <wps:wsp>
+                      <wps:cNvCnPr/>
+                      <wps:spPr>
+                        <a:xfrm>
+                          <a:off x="0" y="0"/>
+                          <a:ext cx="6581775" cy="0"/>
+                        </a:xfrm>
+                        <a:prstGeom prst="line">
+                          <a:avLst/>
+                        </a:prstGeom>
+                        <a:ln w="22225">
+                          <a:solidFill>
+                            <a:srgbClr val="00B0F0"/>
+                          </a:solidFill>
+                        </a:ln>
+                      </wps:spPr>
+                      <wps:style>
+                        <a:lnRef idx="1">
+                          <a:schemeClr val="accent1"/>
+                        </a:lnRef>
+                        <a:fillRef idx="0">
+                          <a:schemeClr val="accent1"/>
+                        </a:fillRef>
+                        <a:effectRef idx="0">
+                          <a:schemeClr val="accent1"/>
+                        </a:effectRef>
+                        <a:fontRef idx="minor">
+                          <a:schemeClr val="tx1"/>
+                        </a:fontRef>
+                      </wps:style>
+                      <wps:bodyPr/>
+                    </wps:wsp>
+                  </a:graphicData>
+                </a:graphic>
+              </wp:anchor>
+            </w:drawing>
+          </mc:Choice>
+          <mc:Fallback>
+            <w:pict>
+              <v:line w14:anchorId="28F0172D" id="Straight Connector 5" o:spid="_x0000_s1026" style="position:absolute;z-index:251661312;visibility:visible;mso-wrap-style:square;mso-wrap-distance-left:9pt;mso-wrap-distance-top:0;mso-wrap-distance-right:9pt;mso-wrap-distance-bottom:0;mso-position-horizontal:absolute;mso-position-horizontal-relative:margin;mso-position-vertical:absolute;mso-position-vertical-relative:text" from="0,14.8pt" to="518.25pt,14.8pt" o:gfxdata="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" strokecolor="#00b0f0" strokeweight="1.75pt">
+                <v:stroke joinstyle="miter"/>
+                <w10:wrap anchorx="margin"/>
+              </v:line>
+            </w:pict>
+          </mc:Fallback>
+        </mc:AlternateContent>
+      </w:r>
+      <w:r>
+        <w:rPr>
+          <w:sz w:val="26"/>
+        </w:rPr>
+        <w:t>Exception</w:t>
+      </w:r>
+    </w:p>
+    <w:p>
+      <w:pPr>
+        <w:pStyle w:val="NoSpacing"/>
+      </w:pPr>
+    </w:p>
+    <w:p>
+      <w:pPr>
+        <w:pStyle w:val="NoSpacing"/>
+        <w:rPr>
+          <w:rFonts w:asciiTheme="majorHAnsi" w:hAnsiTheme="majorHAnsi"/>
+          <w:sz w:val="24"/>
+        </w:rPr>
+      </w:pPr>
+      <w:r>
+        <w:rPr>
+          <w:rFonts w:asciiTheme="majorHAnsi" w:hAnsiTheme="majorHAnsi"/>
+          <w:sz w:val="24"/>
+        </w:rPr>
+        <w:t xml:space="preserve">In an attempt for the user to regain access to the program, there were some solutions that we thought could be implemented. </w:t>
+      </w:r>
+    </w:p>
+    <w:p>
+      <w:pPr>
+        <w:pStyle w:val="NoSpacing"/>
+        <w:numPr>
+          <w:ilvl w:val="0"/>
+          <w:numId w:val="8"/>
+        </w:numPr>
+        <w:rPr>
+          <w:rFonts w:asciiTheme="majorHAnsi" w:hAnsiTheme="majorHAnsi"/>
+          <w:sz w:val="24"/>
+        </w:rPr>
+      </w:pPr>
+      <w:r>
+        <w:rPr>
+          <w:rFonts w:asciiTheme="majorHAnsi" w:hAnsiTheme="majorHAnsi"/>
+          <w:sz w:val="24"/>
+        </w:rPr>
+        <w:t>User could restart the program after it terminates and use a ‘</w:t>
+      </w:r>
+      <w:r>
+        <w:rPr>
+          <w:rFonts w:asciiTheme="majorHAnsi" w:hAnsiTheme="majorHAnsi"/>
+          <w:i/>
+          <w:sz w:val="24"/>
+        </w:rPr>
+        <w:t>reset password</w:t>
+      </w:r>
+      <w:r>
+        <w:rPr>
+          <w:rFonts w:asciiTheme="majorHAnsi" w:hAnsiTheme="majorHAnsi"/>
+          <w:sz w:val="24"/>
+        </w:rPr>
+        <w:t>’ button, the problem this poses is a reset is an easy system bypass. To remedy this the group proposed an idea:</w:t>
+      </w:r>
+    </w:p>
+    <w:p>
+      <w:pPr>
+        <w:pStyle w:val="NoSpacing"/>
+        <w:numPr>
+          <w:ilvl w:val="1"/>
+          <w:numId w:val="8"/>
+        </w:numPr>
+        <w:rPr>
+          <w:rFonts w:asciiTheme="majorHAnsi" w:hAnsiTheme="majorHAnsi"/>
+          <w:sz w:val="24"/>
+        </w:rPr>
+      </w:pPr>
+      <w:r>
+        <w:rPr>
+          <w:rFonts w:asciiTheme="majorHAnsi" w:hAnsiTheme="majorHAnsi"/>
+          <w:sz w:val="24"/>
+        </w:rPr>
+        <w:t>If password is reset, user will enter answers to two/three security questions, and possibly a randomly generated alphanumeric string that must be entered.</w:t>
+      </w:r>
+    </w:p>
+    <w:p>
+      <w:pPr>
+        <w:pStyle w:val="NoSpacing"/>
+      </w:pPr>
+    </w:p>
+    <w:p>
+      <w:pPr>
+        <w:pStyle w:val="NoSpacing"/>
+        <w:rPr>
+          <w:sz w:val="26"/>
+        </w:rPr>
+      </w:pPr>
+      <w:r>
+        <w:rPr>
+          <w:noProof/>
+          <w:lang w:eastAsia="en-GB"/>
+        </w:rPr>
+        <mc:AlternateContent>
+          <mc:Choice Requires="wps">
+            <w:drawing>
+              <wp:anchor distT="0" distB="0" distL="114300" distR="114300" simplePos="0" relativeHeight="251662336" behindDoc="0" locked="0" layoutInCell="1" allowOverlap="1" wp14:anchorId="4B7A8CE3" wp14:editId="377BD0C8">
+                <wp:simplePos x="0" y="0"/>
+                <wp:positionH relativeFrom="margin">
+                  <wp:posOffset>0</wp:posOffset>
+                </wp:positionH>
+                <wp:positionV relativeFrom="paragraph">
+                  <wp:posOffset>187960</wp:posOffset>
                 </wp:positionV>
                 <wp:extent cx="6581775" cy="0"/>
                 <wp:effectExtent l="0" t="0" r="28575" b="19050"/>
@@ -963,7 +1000,7 @@
           </mc:Choice>
           <mc:Fallback>
             <w:pict>
-              <v:line w14:anchorId="05CE9EBD" id="Straight Connector 6" o:spid="_x0000_s1026" style="position:absolute;z-index:251667456;visibility:visible;mso-wrap-style:square;mso-wrap-distance-left:9pt;mso-wrap-distance-top:0;mso-wrap-distance-right:9pt;mso-wrap-distance-bottom:0;mso-position-horizontal:absolute;mso-position-horizontal-relative:margin;mso-position-vertical:absolute;mso-position-vertical-relative:text" from="0,34.3pt" to="518.25pt,34.3pt" o:gfxdata="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" strokecolor="#00b0f0" strokeweight="1.75pt">
+              <v:line w14:anchorId="3BB427B0" id="Straight Connector 6" o:spid="_x0000_s1026" style="position:absolute;z-index:251662336;visibility:visible;mso-wrap-style:square;mso-wrap-distance-left:9pt;mso-wrap-distance-top:0;mso-wrap-distance-right:9pt;mso-wrap-distance-bottom:0;mso-position-horizontal:absolute;mso-position-horizontal-relative:margin;mso-position-vertical:absolute;mso-position-vertical-relative:text" from="0,14.8pt" to="518.25pt,14.8pt" o:gfxdata="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" strokecolor="#00b0f0" strokeweight="1.75pt">
                 <v:stroke joinstyle="miter"/>
                 <w10:wrap anchorx="margin"/>
               </v:line>
@@ -973,117 +1010,120 @@
       </w:r>
       <w:r>
         <w:rPr>
+          <w:sz w:val="26"/>
+        </w:rPr>
+        <w:t>Post Conditions</w:t>
+      </w:r>
+    </w:p>
+    <w:p>
+      <w:pPr>
+        <w:pStyle w:val="NoSpacing"/>
+      </w:pPr>
+    </w:p>
+    <w:p>
+      <w:pPr>
+        <w:pStyle w:val="NoSpacing"/>
+        <w:rPr>
+          <w:rFonts w:asciiTheme="majorHAnsi" w:hAnsiTheme="majorHAnsi"/>
+          <w:sz w:val="24"/>
+        </w:rPr>
+      </w:pPr>
+      <w:r>
+        <w:rPr>
+          <w:rFonts w:asciiTheme="majorHAnsi" w:hAnsiTheme="majorHAnsi"/>
+          <w:sz w:val="24"/>
+        </w:rPr>
+        <w:t>The program should be able to identify critical changes from user input; if the user has changed their password but it was lost on the restart of the program, it is flawed. This issue reiterates when an advanced user changes some settings but they are not saved.</w:t>
+      </w:r>
+    </w:p>
+    <w:p>
+      <w:pPr>
+        <w:pStyle w:val="NoSpacing"/>
+        <w:numPr>
+          <w:ilvl w:val="0"/>
+          <w:numId w:val="8"/>
+        </w:numPr>
+        <w:rPr>
+          <w:rFonts w:asciiTheme="majorHAnsi" w:hAnsiTheme="majorHAnsi"/>
+          <w:sz w:val="24"/>
+        </w:rPr>
+      </w:pPr>
+      <w:r>
+        <w:rPr>
+          <w:rFonts w:asciiTheme="majorHAnsi" w:hAnsiTheme="majorHAnsi"/>
+          <w:sz w:val="24"/>
+        </w:rPr>
+        <w:t>On user input, password is saved and then possibly backed up?</w:t>
+      </w:r>
+    </w:p>
+    <w:p>
+      <w:pPr>
+        <w:pStyle w:val="NoSpacing"/>
+        <w:numPr>
+          <w:ilvl w:val="0"/>
+          <w:numId w:val="8"/>
+        </w:numPr>
+        <w:rPr>
+          <w:rFonts w:asciiTheme="majorHAnsi" w:hAnsiTheme="majorHAnsi"/>
+          <w:sz w:val="24"/>
+        </w:rPr>
+      </w:pPr>
+      <w:r>
+        <w:rPr>
+          <w:rFonts w:asciiTheme="majorHAnsi" w:hAnsiTheme="majorHAnsi"/>
+          <w:sz w:val="24"/>
+        </w:rPr>
+        <w:t>Admin user settings are saved whenever settings are modified.</w:t>
+      </w:r>
+    </w:p>
+    <w:p>
+      <w:pPr>
+        <w:pStyle w:val="NoSpacing"/>
+      </w:pPr>
+    </w:p>
+    <w:p>
+      <w:pPr>
+        <w:pStyle w:val="NoSpacing"/>
+        <w:rPr>
           <w:sz w:val="32"/>
         </w:rPr>
-        <w:br/>
-      </w:r>
-      <w:r>
-        <w:rPr>
-          <w:sz w:val="26"/>
-        </w:rPr>
-        <w:t>Exceptions</w:t>
-      </w:r>
-    </w:p>
-    <w:p>
-      <w:pPr>
-        <w:pStyle w:val="NoSpacing"/>
-      </w:pPr>
-    </w:p>
-    <w:p>
-      <w:pPr>
-        <w:pStyle w:val="NoSpacing"/>
-      </w:pPr>
-      <w:r>
-        <w:t xml:space="preserve">Events </w:t>
-      </w:r>
-      <w:r>
-        <w:t>occu</w:t>
-      </w:r>
-      <w:r>
-        <w:t>r</w:t>
-      </w:r>
-      <w:r>
-        <w:t>r</w:t>
-      </w:r>
-      <w:r>
-        <w:t>ing</w:t>
-      </w:r>
-      <w:r>
-        <w:t xml:space="preserve"> at normal operation of the program that would interrupt </w:t>
-      </w:r>
-      <w:r>
-        <w:t>progress</w:t>
+      </w:pPr>
+      <w:r>
+        <w:rPr>
+          <w:sz w:val="32"/>
+        </w:rPr>
+        <w:t>Negative Situations</w:t>
+      </w:r>
+    </w:p>
+    <w:p>
+      <w:pPr>
+        <w:pStyle w:val="NoSpacing"/>
+      </w:pPr>
+    </w:p>
+    <w:p>
+      <w:pPr>
+        <w:pStyle w:val="NoSpacing"/>
+        <w:rPr>
+          <w:rFonts w:asciiTheme="majorHAnsi" w:hAnsiTheme="majorHAnsi"/>
+          <w:sz w:val="24"/>
+        </w:rPr>
+      </w:pPr>
+      <w:r>
+        <w:rPr>
+          <w:rFonts w:asciiTheme="majorHAnsi" w:hAnsiTheme="majorHAnsi"/>
+          <w:sz w:val="24"/>
+        </w:rPr>
+        <w:t xml:space="preserve">Careful consideration of the use case, allows us to identify possible negative situations that could occur at certain crucial moments </w:t>
       </w:r>
       <w:bookmarkStart w:id="0" w:name="_GoBack"/>
       <w:bookmarkEnd w:id="0"/>
       <w:r>
-        <w:t>:</w:t>
-      </w:r>
-    </w:p>
-    <w:p>
-      <w:pPr>
-        <w:pStyle w:val="NoSpacing"/>
-        <w:numPr>
-          <w:ilvl w:val="0"/>
-          <w:numId w:val="9"/>
-        </w:numPr>
-      </w:pPr>
-      <w:r>
-        <w:t>Application does not start or crashes during operation</w:t>
-      </w:r>
-    </w:p>
-    <w:p>
-      <w:pPr>
-        <w:pStyle w:val="NoSpacing"/>
-        <w:numPr>
-          <w:ilvl w:val="0"/>
-          <w:numId w:val="9"/>
-        </w:numPr>
-      </w:pPr>
-      <w:r>
-        <w:t>Advanced/ Standard user views are not given to appropriate user i.e. Advanced user gets basic view</w:t>
-      </w:r>
-    </w:p>
-    <w:p>
-      <w:pPr>
-        <w:pStyle w:val="NoSpacing"/>
-        <w:numPr>
-          <w:ilvl w:val="0"/>
-          <w:numId w:val="9"/>
-        </w:numPr>
-      </w:pPr>
-      <w:r>
-        <w:t>Program fails to retrieve system statistics</w:t>
-      </w:r>
-    </w:p>
-    <w:p>
-      <w:pPr>
-        <w:pStyle w:val="NoSpacing"/>
-        <w:numPr>
-          <w:ilvl w:val="0"/>
-          <w:numId w:val="9"/>
-        </w:numPr>
-      </w:pPr>
-      <w:r>
-        <w:t>A password that is reset has not been saved, meaning that when the user enters the new password it is incorrect</w:t>
-      </w:r>
-    </w:p>
-    <w:p>
-      <w:pPr>
-        <w:pStyle w:val="NoSpacing"/>
-        <w:numPr>
-          <w:ilvl w:val="0"/>
-          <w:numId w:val="9"/>
-        </w:numPr>
-      </w:pPr>
-      <w:r>
-        <w:t>Settings that are changed have not been saved</w:t>
-      </w:r>
-    </w:p>
-    <w:p>
-      <w:pPr>
-        <w:pStyle w:val="NoSpacing"/>
-      </w:pPr>
+        <w:rPr>
+          <w:rFonts w:asciiTheme="majorHAnsi" w:hAnsiTheme="majorHAnsi"/>
+          <w:sz w:val="24"/>
+        </w:rPr>
+        <w:t>of the program’s development/ operation.</w:t>
+      </w:r>
     </w:p>
     <w:p>
       <w:pPr>
@@ -1100,13 +1140,13 @@
         <mc:AlternateContent>
           <mc:Choice Requires="wps">
             <w:drawing>
-              <wp:anchor distT="0" distB="0" distL="114300" distR="114300" simplePos="0" relativeHeight="251669504" behindDoc="0" locked="0" layoutInCell="1" allowOverlap="1" wp14:anchorId="20AEBB11" wp14:editId="6A4B41C2">
+              <wp:anchor distT="0" distB="0" distL="114300" distR="114300" simplePos="0" relativeHeight="251663360" behindDoc="0" locked="0" layoutInCell="1" allowOverlap="1" wp14:anchorId="24056D36" wp14:editId="7F3B8150">
                 <wp:simplePos x="0" y="0"/>
                 <wp:positionH relativeFrom="margin">
                   <wp:posOffset>0</wp:posOffset>
                 </wp:positionH>
                 <wp:positionV relativeFrom="paragraph">
-                  <wp:posOffset>187960</wp:posOffset>
+                  <wp:posOffset>435610</wp:posOffset>
                 </wp:positionV>
                 <wp:extent cx="6581775" cy="0"/>
                 <wp:effectExtent l="0" t="0" r="28575" b="19050"/>
@@ -1154,7 +1194,7 @@
           </mc:Choice>
           <mc:Fallback>
             <w:pict>
-              <v:line w14:anchorId="578914F2" id="Straight Connector 7" o:spid="_x0000_s1026" style="position:absolute;z-index:251669504;visibility:visible;mso-wrap-style:square;mso-wrap-distance-left:9pt;mso-wrap-distance-top:0;mso-wrap-distance-right:9pt;mso-wrap-distance-bottom:0;mso-position-horizontal:absolute;mso-position-horizontal-relative:margin;mso-position-vertical:absolute;mso-position-vertical-relative:text" from="0,14.8pt" to="518.25pt,14.8pt" o:gfxdata="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" strokecolor="#00b0f0" strokeweight="1.75pt">
+              <v:line w14:anchorId="76DAB858" id="Straight Connector 7" o:spid="_x0000_s1026" style="position:absolute;z-index:251663360;visibility:visible;mso-wrap-style:square;mso-wrap-distance-left:9pt;mso-wrap-distance-top:0;mso-wrap-distance-right:9pt;mso-wrap-distance-bottom:0;mso-position-horizontal:absolute;mso-position-horizontal-relative:margin;mso-position-vertical:absolute;mso-position-vertical-relative:text" from="0,34.3pt" to="518.25pt,34.3pt" o:gfxdata="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" strokecolor="#00b0f0" strokeweight="1.75pt">
                 <v:stroke joinstyle="miter"/>
                 <w10:wrap anchorx="margin"/>
               </v:line>
@@ -1164,22 +1204,36 @@
       </w:r>
       <w:r>
         <w:rPr>
+          <w:sz w:val="32"/>
+        </w:rPr>
+        <w:br/>
+      </w:r>
+      <w:r>
+        <w:rPr>
           <w:sz w:val="26"/>
         </w:rPr>
-        <w:t>Intentional Threats</w:t>
-      </w:r>
-    </w:p>
-    <w:p>
-      <w:pPr>
-        <w:pStyle w:val="NoSpacing"/>
-      </w:pPr>
-    </w:p>
-    <w:p>
-      <w:pPr>
-        <w:pStyle w:val="NoSpacing"/>
-      </w:pPr>
-      <w:r>
-        <w:t>Events that are caused by the action of hostile stakeholders or issues within the team:</w:t>
+        <w:t>Exceptions</w:t>
+      </w:r>
+    </w:p>
+    <w:p>
+      <w:pPr>
+        <w:pStyle w:val="NoSpacing"/>
+      </w:pPr>
+    </w:p>
+    <w:p>
+      <w:pPr>
+        <w:pStyle w:val="NoSpacing"/>
+        <w:rPr>
+          <w:rFonts w:asciiTheme="majorHAnsi" w:hAnsiTheme="majorHAnsi"/>
+          <w:sz w:val="24"/>
+        </w:rPr>
+      </w:pPr>
+      <w:r>
+        <w:rPr>
+          <w:rFonts w:asciiTheme="majorHAnsi" w:hAnsiTheme="majorHAnsi"/>
+          <w:sz w:val="24"/>
+        </w:rPr>
+        <w:t>Events occurring at normal operation of the program that would interrupt progress:</w:t>
       </w:r>
     </w:p>
     <w:p>
@@ -1187,11 +1241,19 @@
         <w:pStyle w:val="NoSpacing"/>
         <w:numPr>
           <w:ilvl w:val="0"/>
-          <w:numId w:val="11"/>
+          <w:numId w:val="9"/>
         </w:numPr>
-      </w:pPr>
-      <w:r>
-        <w:t>Stakeholders reactively change desired features of the program</w:t>
+        <w:rPr>
+          <w:rFonts w:asciiTheme="majorHAnsi" w:hAnsiTheme="majorHAnsi"/>
+          <w:sz w:val="24"/>
+        </w:rPr>
+      </w:pPr>
+      <w:r>
+        <w:rPr>
+          <w:rFonts w:asciiTheme="majorHAnsi" w:hAnsiTheme="majorHAnsi"/>
+          <w:sz w:val="24"/>
+        </w:rPr>
+        <w:t>Application does not start or crashes during operation</w:t>
       </w:r>
     </w:p>
     <w:p>
@@ -1199,14 +1261,79 @@
         <w:pStyle w:val="NoSpacing"/>
         <w:numPr>
           <w:ilvl w:val="0"/>
-          <w:numId w:val="11"/>
+          <w:numId w:val="9"/>
         </w:numPr>
-      </w:pPr>
-      <w:r>
-        <w:t xml:space="preserve">Changes are made to the program without members consulting </w:t>
-      </w:r>
-      <w:r>
-        <w:t>each other</w:t>
+        <w:rPr>
+          <w:rFonts w:asciiTheme="majorHAnsi" w:hAnsiTheme="majorHAnsi"/>
+          <w:sz w:val="24"/>
+        </w:rPr>
+      </w:pPr>
+      <w:r>
+        <w:rPr>
+          <w:rFonts w:asciiTheme="majorHAnsi" w:hAnsiTheme="majorHAnsi"/>
+          <w:sz w:val="24"/>
+        </w:rPr>
+        <w:t>Advanced/ Standard user views are not given to appropriate user i.e. Advanced user gets basic view</w:t>
+      </w:r>
+    </w:p>
+    <w:p>
+      <w:pPr>
+        <w:pStyle w:val="NoSpacing"/>
+        <w:numPr>
+          <w:ilvl w:val="0"/>
+          <w:numId w:val="9"/>
+        </w:numPr>
+        <w:rPr>
+          <w:rFonts w:asciiTheme="majorHAnsi" w:hAnsiTheme="majorHAnsi"/>
+          <w:sz w:val="24"/>
+        </w:rPr>
+      </w:pPr>
+      <w:r>
+        <w:rPr>
+          <w:rFonts w:asciiTheme="majorHAnsi" w:hAnsiTheme="majorHAnsi"/>
+          <w:sz w:val="24"/>
+        </w:rPr>
+        <w:t>Program fails to retrieve system statistics</w:t>
+      </w:r>
+    </w:p>
+    <w:p>
+      <w:pPr>
+        <w:pStyle w:val="NoSpacing"/>
+        <w:numPr>
+          <w:ilvl w:val="0"/>
+          <w:numId w:val="9"/>
+        </w:numPr>
+        <w:rPr>
+          <w:rFonts w:asciiTheme="majorHAnsi" w:hAnsiTheme="majorHAnsi"/>
+          <w:sz w:val="24"/>
+        </w:rPr>
+      </w:pPr>
+      <w:r>
+        <w:rPr>
+          <w:rFonts w:asciiTheme="majorHAnsi" w:hAnsiTheme="majorHAnsi"/>
+          <w:sz w:val="24"/>
+        </w:rPr>
+        <w:t>A password that is reset has not been saved, meaning that when the user enters the new password it is incorrect</w:t>
+      </w:r>
+    </w:p>
+    <w:p>
+      <w:pPr>
+        <w:pStyle w:val="NoSpacing"/>
+        <w:numPr>
+          <w:ilvl w:val="0"/>
+          <w:numId w:val="9"/>
+        </w:numPr>
+        <w:rPr>
+          <w:rFonts w:asciiTheme="majorHAnsi" w:hAnsiTheme="majorHAnsi"/>
+          <w:sz w:val="24"/>
+        </w:rPr>
+      </w:pPr>
+      <w:r>
+        <w:rPr>
+          <w:rFonts w:asciiTheme="majorHAnsi" w:hAnsiTheme="majorHAnsi"/>
+          <w:sz w:val="24"/>
+        </w:rPr>
+        <w:t>Settings that are changed have not been saved</w:t>
       </w:r>
     </w:p>
     <w:p>
@@ -1229,7 +1356,7 @@
         <mc:AlternateContent>
           <mc:Choice Requires="wps">
             <w:drawing>
-              <wp:anchor distT="0" distB="0" distL="114300" distR="114300" simplePos="0" relativeHeight="251671552" behindDoc="0" locked="0" layoutInCell="1" allowOverlap="1" wp14:anchorId="20AEBB11" wp14:editId="6A4B41C2">
+              <wp:anchor distT="0" distB="0" distL="114300" distR="114300" simplePos="0" relativeHeight="251664384" behindDoc="0" locked="0" layoutInCell="1" allowOverlap="1" wp14:anchorId="28DCCBF5" wp14:editId="39892D14">
                 <wp:simplePos x="0" y="0"/>
                 <wp:positionH relativeFrom="margin">
                   <wp:posOffset>0</wp:posOffset>
@@ -1283,7 +1410,7 @@
           </mc:Choice>
           <mc:Fallback>
             <w:pict>
-              <v:line w14:anchorId="3000F7B6" id="Straight Connector 8" o:spid="_x0000_s1026" style="position:absolute;z-index:251671552;visibility:visible;mso-wrap-style:square;mso-wrap-distance-left:9pt;mso-wrap-distance-top:0;mso-wrap-distance-right:9pt;mso-wrap-distance-bottom:0;mso-position-horizontal:absolute;mso-position-horizontal-relative:margin;mso-position-vertical:absolute;mso-position-vertical-relative:text" from="0,14.8pt" to="518.25pt,14.8pt" o:gfxdata="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" strokecolor="#00b0f0" strokeweight="1.75pt">
+              <v:line w14:anchorId="6DF4ECEA" id="Straight Connector 8" o:spid="_x0000_s1026" style="position:absolute;z-index:251664384;visibility:visible;mso-wrap-style:square;mso-wrap-distance-left:9pt;mso-wrap-distance-top:0;mso-wrap-distance-right:9pt;mso-wrap-distance-bottom:0;mso-position-horizontal:absolute;mso-position-horizontal-relative:margin;mso-position-vertical:absolute;mso-position-vertical-relative:text" from="0,14.8pt" to="518.25pt,14.8pt" o:gfxdata="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" strokecolor="#00b0f0" strokeweight="1.75pt">
                 <v:stroke joinstyle="miter"/>
                 <w10:wrap anchorx="margin"/>
               </v:line>
@@ -1295,6 +1422,156 @@
         <w:rPr>
           <w:sz w:val="26"/>
         </w:rPr>
+        <w:t>Intentional Threats</w:t>
+      </w:r>
+    </w:p>
+    <w:p>
+      <w:pPr>
+        <w:pStyle w:val="NoSpacing"/>
+      </w:pPr>
+    </w:p>
+    <w:p>
+      <w:pPr>
+        <w:pStyle w:val="NoSpacing"/>
+        <w:rPr>
+          <w:rFonts w:asciiTheme="majorHAnsi" w:hAnsiTheme="majorHAnsi"/>
+          <w:sz w:val="24"/>
+        </w:rPr>
+      </w:pPr>
+      <w:r>
+        <w:rPr>
+          <w:rFonts w:asciiTheme="majorHAnsi" w:hAnsiTheme="majorHAnsi"/>
+          <w:sz w:val="24"/>
+        </w:rPr>
+        <w:t>Events that are caused by the action of hostile stakeholders or issues within the team:</w:t>
+      </w:r>
+    </w:p>
+    <w:p>
+      <w:pPr>
+        <w:pStyle w:val="NoSpacing"/>
+        <w:numPr>
+          <w:ilvl w:val="0"/>
+          <w:numId w:val="11"/>
+        </w:numPr>
+        <w:rPr>
+          <w:rFonts w:asciiTheme="majorHAnsi" w:hAnsiTheme="majorHAnsi"/>
+          <w:sz w:val="24"/>
+        </w:rPr>
+      </w:pPr>
+      <w:r>
+        <w:rPr>
+          <w:rFonts w:asciiTheme="majorHAnsi" w:hAnsiTheme="majorHAnsi"/>
+          <w:sz w:val="24"/>
+        </w:rPr>
+        <w:t>Stakeholders reactively change desired features of the program</w:t>
+      </w:r>
+    </w:p>
+    <w:p>
+      <w:pPr>
+        <w:pStyle w:val="NoSpacing"/>
+        <w:numPr>
+          <w:ilvl w:val="0"/>
+          <w:numId w:val="11"/>
+        </w:numPr>
+        <w:rPr>
+          <w:rFonts w:asciiTheme="majorHAnsi" w:hAnsiTheme="majorHAnsi"/>
+          <w:sz w:val="24"/>
+        </w:rPr>
+      </w:pPr>
+      <w:r>
+        <w:rPr>
+          <w:rFonts w:asciiTheme="majorHAnsi" w:hAnsiTheme="majorHAnsi"/>
+          <w:sz w:val="24"/>
+        </w:rPr>
+        <w:t>Changes are made to the program without members consulting each other</w:t>
+      </w:r>
+    </w:p>
+    <w:p>
+      <w:pPr>
+        <w:pStyle w:val="NoSpacing"/>
+      </w:pPr>
+    </w:p>
+    <w:p>
+      <w:pPr>
+        <w:pStyle w:val="NoSpacing"/>
+        <w:rPr>
+          <w:sz w:val="26"/>
+        </w:rPr>
+      </w:pPr>
+      <w:r>
+        <w:rPr>
+          <w:noProof/>
+          <w:lang w:eastAsia="en-GB"/>
+        </w:rPr>
+        <mc:AlternateContent>
+          <mc:Choice Requires="wps">
+            <w:drawing>
+              <wp:anchor distT="0" distB="0" distL="114300" distR="114300" simplePos="0" relativeHeight="251665408" behindDoc="0" locked="0" layoutInCell="1" allowOverlap="1" wp14:anchorId="5E931F25" wp14:editId="4D1EC833">
+                <wp:simplePos x="0" y="0"/>
+                <wp:positionH relativeFrom="margin">
+                  <wp:posOffset>0</wp:posOffset>
+                </wp:positionH>
+                <wp:positionV relativeFrom="paragraph">
+                  <wp:posOffset>187960</wp:posOffset>
+                </wp:positionV>
+                <wp:extent cx="6581775" cy="0"/>
+                <wp:effectExtent l="0" t="0" r="28575" b="19050"/>
+                <wp:wrapNone/>
+                <wp:docPr id="9" name="Straight Connector 9"/>
+                <wp:cNvGraphicFramePr/>
+                <a:graphic xmlns:a="http://schemas.openxmlformats.org/drawingml/2006/main">
+                  <a:graphicData uri="http://schemas.microsoft.com/office/word/2010/wordprocessingShape">
+                    <wps:wsp>
+                      <wps:cNvCnPr/>
+                      <wps:spPr>
+                        <a:xfrm>
+                          <a:off x="0" y="0"/>
+                          <a:ext cx="6581775" cy="0"/>
+                        </a:xfrm>
+                        <a:prstGeom prst="line">
+                          <a:avLst/>
+                        </a:prstGeom>
+                        <a:ln w="22225">
+                          <a:solidFill>
+                            <a:srgbClr val="00B0F0"/>
+                          </a:solidFill>
+                        </a:ln>
+                      </wps:spPr>
+                      <wps:style>
+                        <a:lnRef idx="1">
+                          <a:schemeClr val="accent1"/>
+                        </a:lnRef>
+                        <a:fillRef idx="0">
+                          <a:schemeClr val="accent1"/>
+                        </a:fillRef>
+                        <a:effectRef idx="0">
+                          <a:schemeClr val="accent1"/>
+                        </a:effectRef>
+                        <a:fontRef idx="minor">
+                          <a:schemeClr val="tx1"/>
+                        </a:fontRef>
+                      </wps:style>
+                      <wps:bodyPr/>
+                    </wps:wsp>
+                  </a:graphicData>
+                </a:graphic>
+              </wp:anchor>
+            </w:drawing>
+          </mc:Choice>
+          <mc:Fallback>
+            <w:pict>
+              <v:line w14:anchorId="0F9037A8" id="Straight Connector 9" o:spid="_x0000_s1026" style="position:absolute;z-index:251665408;visibility:visible;mso-wrap-style:square;mso-wrap-distance-left:9pt;mso-wrap-distance-top:0;mso-wrap-distance-right:9pt;mso-wrap-distance-bottom:0;mso-position-horizontal:absolute;mso-position-horizontal-relative:margin;mso-position-vertical:absolute;mso-position-vertical-relative:text" from="0,14.8pt" to="518.25pt,14.8pt" o:gfxdata="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" strokecolor="#00b0f0" strokeweight="1.75pt">
+                <v:stroke joinstyle="miter"/>
+                <w10:wrap anchorx="margin"/>
+              </v:line>
+            </w:pict>
+          </mc:Fallback>
+        </mc:AlternateContent>
+      </w:r>
+      <w:r>
+        <w:rPr>
+          <w:sz w:val="26"/>
+        </w:rPr>
         <w:t>Unwanted Scenarios</w:t>
       </w:r>
     </w:p>
@@ -1306,8 +1583,16 @@
     <w:p>
       <w:pPr>
         <w:pStyle w:val="NoSpacing"/>
-      </w:pPr>
-      <w:r>
+        <w:rPr>
+          <w:rFonts w:asciiTheme="majorHAnsi" w:hAnsiTheme="majorHAnsi"/>
+          <w:sz w:val="24"/>
+        </w:rPr>
+      </w:pPr>
+      <w:r>
+        <w:rPr>
+          <w:rFonts w:asciiTheme="majorHAnsi" w:hAnsiTheme="majorHAnsi"/>
+          <w:sz w:val="24"/>
+        </w:rPr>
         <w:t>Events that are undesirable:</w:t>
       </w:r>
     </w:p>
@@ -1318,8 +1603,16 @@
           <w:ilvl w:val="0"/>
           <w:numId w:val="10"/>
         </w:numPr>
-      </w:pPr>
-      <w:r>
+        <w:rPr>
+          <w:rFonts w:asciiTheme="majorHAnsi" w:hAnsiTheme="majorHAnsi"/>
+          <w:sz w:val="24"/>
+        </w:rPr>
+      </w:pPr>
+      <w:r>
+        <w:rPr>
+          <w:rFonts w:asciiTheme="majorHAnsi" w:hAnsiTheme="majorHAnsi"/>
+          <w:sz w:val="24"/>
+        </w:rPr>
         <w:t>User correctly authenticates, but the program terminates on login or crashes</w:t>
       </w:r>
     </w:p>
@@ -1330,8 +1623,16 @@
           <w:ilvl w:val="0"/>
           <w:numId w:val="10"/>
         </w:numPr>
-      </w:pPr>
-      <w:r>
+        <w:rPr>
+          <w:rFonts w:asciiTheme="majorHAnsi" w:hAnsiTheme="majorHAnsi"/>
+          <w:sz w:val="24"/>
+        </w:rPr>
+      </w:pPr>
+      <w:r>
+        <w:rPr>
+          <w:rFonts w:asciiTheme="majorHAnsi" w:hAnsiTheme="majorHAnsi"/>
+          <w:sz w:val="24"/>
+        </w:rPr>
         <w:t>When the user fails to authenticate correctly, but the program does not terminate</w:t>
       </w:r>
     </w:p>
@@ -1342,8 +1643,16 @@
           <w:ilvl w:val="0"/>
           <w:numId w:val="10"/>
         </w:numPr>
-      </w:pPr>
-      <w:r>
+        <w:rPr>
+          <w:rFonts w:asciiTheme="majorHAnsi" w:hAnsiTheme="majorHAnsi"/>
+          <w:sz w:val="24"/>
+        </w:rPr>
+      </w:pPr>
+      <w:r>
+        <w:rPr>
+          <w:rFonts w:asciiTheme="majorHAnsi" w:hAnsiTheme="majorHAnsi"/>
+          <w:sz w:val="24"/>
+        </w:rPr>
         <w:t>The team does not deliver the program on time</w:t>
       </w:r>
     </w:p>
@@ -1354,11 +1663,20 @@
           <w:ilvl w:val="0"/>
           <w:numId w:val="10"/>
         </w:numPr>
-      </w:pPr>
-      <w:r>
+        <w:rPr>
+          <w:rFonts w:asciiTheme="majorHAnsi" w:hAnsiTheme="majorHAnsi"/>
+          <w:sz w:val="24"/>
+        </w:rPr>
+      </w:pPr>
+      <w:r>
+        <w:rPr>
+          <w:rFonts w:asciiTheme="majorHAnsi" w:hAnsiTheme="majorHAnsi"/>
+          <w:sz w:val="24"/>
+        </w:rPr>
         <w:t>The team fails to meet targets and/or delivers the program with missing essential features</w:t>
       </w:r>
     </w:p>
+    <w:p/>
     <w:sectPr>
       <w:pgSz w:w="11906" w:h="16838"/>
       <w:pgMar w:top="720" w:right="720" w:bottom="720" w:left="720" w:header="708" w:footer="708" w:gutter="0"/>
@@ -1370,7 +1688,7 @@
 </file>
 
 <file path=word/numbering.xml><?xml version="1.0" encoding="utf-8"?>
-<w:numbering xmlns:wpc="http://schemas.microsoft.com/office/word/2010/wordprocessingCanvas" xmlns:cx="http://schemas.microsoft.com/office/drawing/2014/chartex" xmlns:cx1="http://schemas.microsoft.com/office/drawing/2015/9/8/chartex" xmlns:mc="http://schemas.openxmlformats.org/markup-compatibility/2006" xmlns:o="urn:schemas-microsoft-com:office:office" xmlns:r="http://schemas.openxmlformats.org/officeDocument/2006/relationships" xmlns:m="http://schemas.openxmlformats.org/officeDocument/2006/math" xmlns:v="urn:schemas-microsoft-com:vml" xmlns:wp14="http://schemas.microsoft.com/office/word/2010/wordprocessingDrawing" xmlns:wp="http://schemas.openxmlformats.org/drawingml/2006/wordprocessingDrawing" xmlns:w10="urn:schemas-microsoft-com:office:word" xmlns:w="http://schemas.openxmlformats.org/wordprocessingml/2006/main" xmlns:w14="http://schemas.microsoft.com/office/word/2010/wordml" xmlns:w15="http://schemas.microsoft.com/office/word/2012/wordml" xmlns:w16se="http://schemas.microsoft.com/office/word/2015/wordml/symex" xmlns:wpg="http://schemas.microsoft.com/office/word/2010/wordprocessingGroup" xmlns:wpi="http://schemas.microsoft.com/office/word/2010/wordprocessingInk" xmlns:wne="http://schemas.microsoft.com/office/word/2006/wordml" xmlns:wps="http://schemas.microsoft.com/office/word/2010/wordprocessingShape" mc:Ignorable="w14 w15 w16se wp14">
+<w:numbering xmlns:wpc="http://schemas.microsoft.com/office/word/2010/wordprocessingCanvas" xmlns:cx="http://schemas.microsoft.com/office/drawing/2014/chartex" xmlns:mc="http://schemas.openxmlformats.org/markup-compatibility/2006" xmlns:o="urn:schemas-microsoft-com:office:office" xmlns:r="http://schemas.openxmlformats.org/officeDocument/2006/relationships" xmlns:m="http://schemas.openxmlformats.org/officeDocument/2006/math" xmlns:v="urn:schemas-microsoft-com:vml" xmlns:wp14="http://schemas.microsoft.com/office/word/2010/wordprocessingDrawing" xmlns:wp="http://schemas.openxmlformats.org/drawingml/2006/wordprocessingDrawing" xmlns:w10="urn:schemas-microsoft-com:office:word" xmlns:w="http://schemas.openxmlformats.org/wordprocessingml/2006/main" xmlns:w14="http://schemas.microsoft.com/office/word/2010/wordml" xmlns:w15="http://schemas.microsoft.com/office/word/2012/wordml" xmlns:w16se="http://schemas.microsoft.com/office/word/2015/wordml/symex" xmlns:wpg="http://schemas.microsoft.com/office/word/2010/wordprocessingGroup" xmlns:wpi="http://schemas.microsoft.com/office/word/2010/wordprocessingInk" xmlns:wne="http://schemas.microsoft.com/office/word/2006/wordml" xmlns:wps="http://schemas.microsoft.com/office/word/2010/wordprocessingShape" mc:Ignorable="w14 w15 w16se wp14">
   <w:abstractNum w:abstractNumId="0" w15:restartNumberingAfterBreak="0">
     <w:nsid w:val="02465C91"/>
     <w:multiLevelType w:val="hybridMultilevel"/>

</xml_diff>